<commit_message>
Cristalo MAJ+ Relat + cours Moteur
</commit_message>
<xml_diff>
--- a/Chimie/lecons/LC17-SolideCristallin/LC17-SolideCristallin.docx
+++ b/Chimie/lecons/LC17-SolideCristallin/LC17-SolideCristallin.docx
@@ -593,31 +593,39 @@
     <w:p/>
     <w:p>
       <w:pPr>
-        <w:ind w:left="0"/>
-      </w:pPr>
-      <w:r>
-        <w:rPr>
-          <w:rFonts w:ascii="LMRoman10-Regular" w:hAnsi="LMRoman10-Regular" w:cs="LMRoman10-Regular"/>
-        </w:rPr>
-        <w:t>La majorité des cristaux métalliques forme des structures de compacité maximale. Deux réseaux possèdent</w:t>
-      </w:r>
-      <w:r>
-        <w:rPr>
-          <w:rFonts w:ascii="LMRoman10-Regular" w:hAnsi="LMRoman10-Regular" w:cs="LMRoman10-Regular"/>
-        </w:rPr>
+        <w:pStyle w:val="NoSpacing"/>
+      </w:pPr>
+      <w:r>
+        <w:t xml:space="preserve">La majorité des cristaux métalliques forme des structures de </w:t>
+      </w:r>
+      <w:r>
+        <w:rPr>
+          <w:b/>
+          <w:bCs/>
+        </w:rPr>
+        <w:t>compacité maximale</w:t>
+      </w:r>
+      <w:r>
+        <w:t>. Deux réseaux possèdent</w:t>
+      </w:r>
+      <w:r>
         <w:t xml:space="preserve"> cette</w:t>
       </w:r>
       <w:r>
-        <w:rPr>
-          <w:rFonts w:ascii="LMRoman10-Regular" w:hAnsi="LMRoman10-Regular" w:cs="LMRoman10-Regular"/>
-        </w:rPr>
         <w:t xml:space="preserve"> propriété de compacité maximale : </w:t>
       </w:r>
       <w:r>
-        <w:rPr>
-          <w:rFonts w:ascii="LMRoman10-Regular" w:hAnsi="LMRoman10-Regular" w:cs="LMRoman10-Regular"/>
-        </w:rPr>
         <w:t xml:space="preserve">le </w:t>
+      </w:r>
+      <w:r>
+        <w:rPr>
+          <w:rFonts w:ascii="LMRoman10-Italic" w:hAnsi="LMRoman10-Italic" w:cs="LMRoman10-Italic"/>
+          <w:b/>
+          <w:bCs/>
+          <w:i/>
+          <w:iCs/>
+        </w:rPr>
+        <w:t>réseau cubique faces centrées</w:t>
       </w:r>
       <w:r>
         <w:rPr>
@@ -625,7 +633,7 @@
           <w:i/>
           <w:iCs/>
         </w:rPr>
-        <w:t>réseau cubique faces centrées (</w:t>
+        <w:t xml:space="preserve"> (</w:t>
       </w:r>
       <w:proofErr w:type="spellStart"/>
       <w:r>
@@ -646,48 +654,26 @@
         <w:t xml:space="preserve">) </w:t>
       </w:r>
       <w:r>
-        <w:rPr>
-          <w:rFonts w:ascii="LMRoman10-Regular" w:hAnsi="LMRoman10-Regular" w:cs="LMRoman10-Regular"/>
-        </w:rPr>
-        <w:t>traité dans ce paragraphe sur l’exemple du cuivre</w:t>
-      </w:r>
-      <w:r>
-        <w:rPr>
-          <w:rFonts w:ascii="LMRoman10-Regular" w:hAnsi="LMRoman10-Regular" w:cs="LMRoman10-Regular"/>
-        </w:rPr>
-        <w:t xml:space="preserve"> (</w:t>
-      </w:r>
-      <w:r>
-        <w:rPr>
-          <w:rFonts w:ascii="LMRoman10-Regular" w:hAnsi="LMRoman10-Regular" w:cs="LMRoman10-Regular"/>
-        </w:rPr>
-        <w:t xml:space="preserve">aussi Fe, Ni, Cu, Pt, Ag, </w:t>
-      </w:r>
-      <w:proofErr w:type="gramStart"/>
-      <w:r>
-        <w:rPr>
-          <w:rFonts w:ascii="LMRoman10-Regular" w:hAnsi="LMRoman10-Regular" w:cs="LMRoman10-Regular"/>
-        </w:rPr>
-        <w:t xml:space="preserve">Au </w:t>
-      </w:r>
-      <w:r>
-        <w:rPr>
-          <w:rFonts w:ascii="LMRoman10-Regular" w:hAnsi="LMRoman10-Regular" w:cs="LMRoman10-Regular"/>
-        </w:rPr>
-        <w:t>)</w:t>
-      </w:r>
-      <w:proofErr w:type="gramEnd"/>
-      <w:r>
-        <w:rPr>
-          <w:rFonts w:ascii="LMRoman10-Regular" w:hAnsi="LMRoman10-Regular" w:cs="LMRoman10-Regular"/>
-        </w:rPr>
-        <w:t xml:space="preserve">, </w:t>
-      </w:r>
-      <w:r>
-        <w:rPr>
-          <w:rFonts w:ascii="LMRoman10-Regular" w:hAnsi="LMRoman10-Regular" w:cs="LMRoman10-Regular"/>
-        </w:rPr>
-        <w:t xml:space="preserve">le </w:t>
+        <w:t>traité dans ce paragraphe sur l’exemple du cuivre (</w:t>
+      </w:r>
+      <w:r>
+        <w:t>aussi Fe, Ni, Cu, Pt, Ag, Au</w:t>
+      </w:r>
+      <w:r>
+        <w:t xml:space="preserve">), </w:t>
+      </w:r>
+      <w:r>
+        <w:t>l</w:t>
+      </w:r>
+      <w:r>
+        <w:t xml:space="preserve">a </w:t>
+      </w:r>
+      <w:r>
+        <w:rPr>
+          <w:i/>
+          <w:iCs/>
+        </w:rPr>
+        <w:t xml:space="preserve">structure </w:t>
       </w:r>
       <w:r>
         <w:rPr>
@@ -695,70 +681,561 @@
           <w:i/>
           <w:iCs/>
         </w:rPr>
-        <w:t>réseau hexagonal compact (</w:t>
-      </w:r>
-      <w:proofErr w:type="spellStart"/>
+        <w:t>hexagonal</w:t>
+      </w:r>
       <w:r>
         <w:rPr>
           <w:rFonts w:ascii="LMRoman10-Italic" w:hAnsi="LMRoman10-Italic" w:cs="LMRoman10-Italic"/>
           <w:i/>
           <w:iCs/>
         </w:rPr>
-        <w:t>h.c</w:t>
-      </w:r>
-      <w:proofErr w:type="spellEnd"/>
+        <w:t>e</w:t>
+      </w:r>
       <w:r>
         <w:rPr>
           <w:rFonts w:ascii="LMRoman10-Italic" w:hAnsi="LMRoman10-Italic" w:cs="LMRoman10-Italic"/>
           <w:i/>
           <w:iCs/>
         </w:rPr>
-        <w:t xml:space="preserve">) </w:t>
-      </w:r>
-      <w:r>
-        <w:rPr>
-          <w:rFonts w:ascii="LMRoman10-Regular" w:hAnsi="LMRoman10-Regular" w:cs="LMRoman10-Regular"/>
-        </w:rPr>
-        <w:t>magnésium</w:t>
-      </w:r>
-      <w:r>
-        <w:rPr>
-          <w:rFonts w:ascii="LMRoman10-Regular" w:hAnsi="LMRoman10-Regular" w:cs="LMRoman10-Regular"/>
-        </w:rPr>
-        <w:t xml:space="preserve">. Nous allons obtenir ces mailles </w:t>
-      </w:r>
-      <w:r>
-        <w:rPr>
-          <w:rFonts w:ascii="LMRoman10-Regular" w:hAnsi="LMRoman10-Regular" w:cs="LMRoman10-Regular"/>
-        </w:rPr>
-        <w:t>à partir d’une modélisation très</w:t>
-      </w:r>
-      <w:bookmarkStart w:id="0" w:name="_GoBack"/>
-      <w:r>
-        <w:rPr>
-          <w:rFonts w:ascii="LMRoman10-Regular" w:hAnsi="LMRoman10-Regular" w:cs="LMRoman10-Regular"/>
+        <w:t xml:space="preserve"> compact (</w:t>
+      </w:r>
+      <w:proofErr w:type="spellStart"/>
+      <w:r>
+        <w:rPr>
+          <w:rFonts w:ascii="LMRoman10-Italic" w:hAnsi="LMRoman10-Italic" w:cs="LMRoman10-Italic"/>
           <w:i/>
           <w:iCs/>
         </w:rPr>
+        <w:t>h.c</w:t>
+      </w:r>
+      <w:proofErr w:type="spellEnd"/>
+      <w:r>
+        <w:rPr>
+          <w:rFonts w:ascii="LMRoman10-Italic" w:hAnsi="LMRoman10-Italic" w:cs="LMRoman10-Italic"/>
+          <w:i/>
+          <w:iCs/>
+        </w:rPr>
+        <w:t xml:space="preserve">) </w:t>
+      </w:r>
+      <w:r>
+        <w:rPr>
+          <w:rFonts w:ascii="LMRoman10-Italic" w:hAnsi="LMRoman10-Italic" w:cs="LMRoman10-Italic"/>
+        </w:rPr>
+        <w:t>(</w:t>
+      </w:r>
+      <w:r>
+        <w:t>Be [</w:t>
+      </w:r>
+      <w:proofErr w:type="spellStart"/>
+      <w:r>
+        <w:t>Beryllium</w:t>
+      </w:r>
+      <w:proofErr w:type="spellEnd"/>
+      <w:r>
+        <w:t xml:space="preserve">], Mg, </w:t>
+      </w:r>
+      <w:proofErr w:type="gramStart"/>
+      <w:r>
+        <w:t>Ca</w:t>
+      </w:r>
+      <w:proofErr w:type="gramEnd"/>
+      <w:r>
+        <w:t>, Zn, Cd, Ti)</w:t>
+      </w:r>
+      <w:r>
+        <w:t xml:space="preserve">. Nous allons obtenir ces mailles </w:t>
+      </w:r>
+      <w:r>
+        <w:t>à partir d’une modélisation très</w:t>
+      </w:r>
+      <w:r>
+        <w:rPr>
+          <w:i/>
+          <w:iCs/>
+        </w:rPr>
         <w:t xml:space="preserve"> intuitive</w:t>
       </w:r>
+      <w:r>
+        <w:t xml:space="preserve"> d’empilement de sphère</w:t>
+      </w:r>
+      <w:r>
+        <w:t>s</w:t>
+      </w:r>
+      <w:r>
+        <w:t xml:space="preserve"> dure</w:t>
+      </w:r>
+      <w:r>
+        <w:t>s</w:t>
+      </w:r>
+      <w:r>
+        <w:t>.</w:t>
+      </w:r>
+    </w:p>
+    <w:p>
+      <w:pPr>
+        <w:pStyle w:val="Heading2"/>
+      </w:pPr>
+      <w:r>
+        <w:t>Obtention des modèles compacts : Empilement de sphères dures</w:t>
+      </w:r>
+    </w:p>
+    <w:p>
+      <w:pPr>
+        <w:pStyle w:val="NoSpacing"/>
+      </w:pPr>
+      <w:r>
+        <w:rPr>
+          <w:b/>
+          <w:bCs/>
+        </w:rPr>
+        <w:t>Comment empiler des sphères en perdant le moins d’espace</w:t>
+      </w:r>
+      <w:r>
+        <w:rPr>
+          <w:b/>
+          <w:bCs/>
+        </w:rPr>
+        <w:t> </w:t>
+      </w:r>
+      <w:r>
+        <w:t>: Parler des interstices verts et rouges (slides)</w:t>
+      </w:r>
+      <w:r>
+        <w:t>. On a le choix soit je place la deuxième couche sur les sites rouges, soit sur les verts. Dans l’exemple, on a choisi de placer la 2</w:t>
+      </w:r>
+      <w:r>
+        <w:rPr>
+          <w:vertAlign w:val="superscript"/>
+        </w:rPr>
+        <w:t>e</w:t>
+      </w:r>
+      <w:r>
+        <w:t xml:space="preserve"> couche sur les sites rouges. A présent, j’ai de nouveau le choix. </w:t>
+      </w:r>
+      <w:proofErr w:type="gramStart"/>
+      <w:r>
+        <w:t>Soit je</w:t>
+      </w:r>
+      <w:proofErr w:type="gramEnd"/>
+      <w:r>
+        <w:t xml:space="preserve"> place la troisième couche sur les sites verts toujours libres, soit sur les sites gris. Pour obtenir la structure cubique FC, on choisit de placer sur les sites </w:t>
+      </w:r>
+      <w:r>
+        <w:t>verts. (Si on place la couche sur les sites gris on obtient la structure hexagonale compacte)</w:t>
+      </w:r>
+    </w:p>
+    <w:p>
+      <w:pPr>
+        <w:pStyle w:val="NoSpacing"/>
+      </w:pPr>
+      <w:r>
+        <w:rPr>
+          <w:b/>
+          <w:bCs/>
+        </w:rPr>
+        <w:t xml:space="preserve">On obtient ainsi la structure Cubique Face centrée : </w:t>
+      </w:r>
+      <w:r>
+        <w:t>On montre la maille conventionnelle</w:t>
+      </w:r>
+      <w:r>
+        <w:rPr>
+          <w:rStyle w:val="FootnoteReference"/>
+        </w:rPr>
+        <w:footnoteReference w:id="2"/>
+      </w:r>
+      <w:r>
+        <w:t xml:space="preserve"> « dégrossie ». On précise que pour mieux voir on a réduit la taille des sphères qui normalement se touchent. Si on représente les sphères qui se touchent, on obtient la figure suivante : </w:t>
+      </w:r>
+      <w:proofErr w:type="spellStart"/>
+      <w:r>
+        <w:t>cf</w:t>
+      </w:r>
+      <w:proofErr w:type="spellEnd"/>
+      <w:r>
+        <w:t xml:space="preserve"> </w:t>
+      </w:r>
+      <w:proofErr w:type="spellStart"/>
+      <w:r>
+        <w:t>chimgéné</w:t>
+      </w:r>
+      <w:proofErr w:type="spellEnd"/>
+      <w:r>
+        <w:t xml:space="preserve"> </w:t>
+      </w:r>
+      <w:r>
+        <w:t xml:space="preserve">et l’on se pose la question : Où sont les 3 couches ? </w:t>
+      </w:r>
+      <w:r>
+        <w:t xml:space="preserve">On utilise </w:t>
+      </w:r>
+      <w:proofErr w:type="spellStart"/>
+      <w:r>
+        <w:t>chimGéné</w:t>
+      </w:r>
+      <w:proofErr w:type="spellEnd"/>
+      <w:r>
+        <w:t xml:space="preserve"> : On ouvre la maille cubique face centrée de l’or par exemple. On réduit la taille des atomes de 50% pour montrer que c’est la même chose que la figure sur la slide. Ensuite, on change de fenêtre et on montre la même maille mais on aura pris le soin de colorier chaque face d’une couleur </w:t>
+      </w:r>
+      <w:proofErr w:type="spellStart"/>
+      <w:r>
+        <w:t>diférente</w:t>
+      </w:r>
+      <w:proofErr w:type="spellEnd"/>
+      <w:r>
+        <w:t xml:space="preserve"> pour bien visualiser les 3 couches. </w:t>
+      </w:r>
+    </w:p>
+    <w:p>
+      <w:pPr>
+        <w:pStyle w:val="NoSpacing"/>
+      </w:pPr>
+      <w:r>
+        <w:rPr>
+          <w:b/>
+          <w:bCs/>
+        </w:rPr>
+        <w:t xml:space="preserve">Quels sont les atomes qui se touchent dans la maille ? </w:t>
+      </w:r>
+      <w:r>
+        <w:t xml:space="preserve">Avec </w:t>
+      </w:r>
+      <w:proofErr w:type="spellStart"/>
+      <w:r>
+        <w:t>chim</w:t>
+      </w:r>
+      <w:proofErr w:type="spellEnd"/>
+      <w:r>
+        <w:t xml:space="preserve"> </w:t>
+      </w:r>
+      <w:proofErr w:type="spellStart"/>
+      <w:r>
+        <w:t>géné</w:t>
+      </w:r>
+      <w:proofErr w:type="spellEnd"/>
+      <w:r>
+        <w:t xml:space="preserve"> on repère les atomes qui se touchent.</w:t>
+      </w:r>
+    </w:p>
+    <w:p>
+      <w:pPr>
+        <w:pStyle w:val="Heading2"/>
+      </w:pPr>
+      <w:r>
+        <w:t>Propriétés de la maille cubique face centrée</w:t>
+      </w:r>
+    </w:p>
+    <w:p>
+      <w:pPr>
+        <w:pStyle w:val="NoSpacing"/>
+      </w:pPr>
+      <w:r>
+        <w:rPr>
+          <w:b/>
+          <w:bCs/>
+        </w:rPr>
+        <w:t xml:space="preserve">Population (ou multiplicité) de la maille : </w:t>
+      </w:r>
+      <w:r>
+        <w:t>C’est le nombre de motif appartenant en propre à la maille. En propre sa veut dire qui lui appartient vraiment sans être partagé avec les autres (bof). Les sommets sont partagés avec 8 mailles voisines et les nœuds centraux avec 2 mailles. Donc la multiplicité de la maille est 4.</w:t>
+      </w:r>
+      <w:r>
+        <w:t xml:space="preserve"> Ce n’est donc pas une maille primitive du réseau (</w:t>
+      </w:r>
+      <w:proofErr w:type="spellStart"/>
+      <w:r>
+        <w:t>cf</w:t>
+      </w:r>
+      <w:proofErr w:type="spellEnd"/>
+      <w:r>
+        <w:t xml:space="preserve"> note en bas de page).</w:t>
+      </w:r>
+    </w:p>
+    <w:p>
+      <w:pPr>
+        <w:pStyle w:val="NoSpacing"/>
+      </w:pPr>
+      <w:r>
+        <w:t xml:space="preserve"> </w:t>
+      </w:r>
+      <w:r>
+        <w:rPr>
+          <w:b/>
+          <w:bCs/>
+        </w:rPr>
+        <w:t xml:space="preserve">Coordinence : </w:t>
+      </w:r>
+      <w:r>
+        <w:t>Une entité est entourée d’une infinité (cristal parfait) de voisins. Mais comme nous venons de le voir avec les empilements, il y a des voisins qui touchent chaque entité. On appelle coordinence le nombre de voisins qui touchent une entité ou plutôt le nombre de plus proche</w:t>
+      </w:r>
+      <w:r>
+        <w:t>s</w:t>
+      </w:r>
+      <w:r>
+        <w:t xml:space="preserve"> voisins. </w:t>
+      </w:r>
+      <w:r>
+        <w:t>Cf slide pour voir que la coordinence est de 12 pour la CFC</w:t>
+      </w:r>
+    </w:p>
+    <w:p>
+      <w:pPr>
+        <w:pStyle w:val="NoSpacing"/>
+      </w:pPr>
+      <w:r>
+        <w:rPr>
+          <w:b/>
+          <w:bCs/>
+        </w:rPr>
+        <w:t xml:space="preserve">Compacité : </w:t>
+      </w:r>
+      <w:r>
+        <w:t>On a essayé de fabriquer la structure la plus compact en positionnant les atomes non pas les uns par-dessus les autres strictement mais en quinconce. Cependant, il reste des zones de vide</w:t>
+      </w:r>
+      <w:r>
+        <w:t xml:space="preserve">, des interstices. </w:t>
+      </w:r>
+      <w:r>
+        <w:t xml:space="preserve">Une métrique permet de calculer le « caractère compacte » d’un cristal, il </w:t>
+      </w:r>
+      <w:r>
+        <w:lastRenderedPageBreak/>
+        <w:t xml:space="preserve">s’agit de la </w:t>
+      </w:r>
+      <w:r>
+        <w:rPr>
+          <w:b/>
+          <w:bCs/>
+        </w:rPr>
+        <w:t xml:space="preserve">Compacité : </w:t>
+      </w:r>
+      <m:oMath>
+        <m:r>
+          <m:rPr>
+            <m:sty m:val="bi"/>
+          </m:rPr>
+          <w:rPr>
+            <w:rFonts w:ascii="Cambria Math" w:hAnsi="Cambria Math"/>
+          </w:rPr>
+          <m:t>C=</m:t>
+        </m:r>
+        <m:f>
+          <m:fPr>
+            <m:ctrlPr>
+              <w:rPr>
+                <w:rFonts w:ascii="Cambria Math" w:hAnsi="Cambria Math"/>
+                <w:b/>
+                <w:bCs/>
+                <w:i/>
+              </w:rPr>
+            </m:ctrlPr>
+          </m:fPr>
+          <m:num>
+            <m:r>
+              <m:rPr>
+                <m:sty m:val="bi"/>
+              </m:rPr>
+              <w:rPr>
+                <w:rFonts w:ascii="Cambria Math" w:hAnsi="Cambria Math"/>
+              </w:rPr>
+              <m:t>Volume des atomes de la mailles</m:t>
+            </m:r>
+          </m:num>
+          <m:den>
+            <m:r>
+              <m:rPr>
+                <m:sty m:val="bi"/>
+              </m:rPr>
+              <w:rPr>
+                <w:rFonts w:ascii="Cambria Math" w:hAnsi="Cambria Math"/>
+              </w:rPr>
+              <m:t>Volume de la maille</m:t>
+            </m:r>
+          </m:den>
+        </m:f>
+        <m:r>
+          <m:rPr>
+            <m:sty m:val="bi"/>
+          </m:rPr>
+          <w:rPr>
+            <w:rFonts w:ascii="Cambria Math" w:hAnsi="Cambria Math"/>
+          </w:rPr>
+          <m:t>.</m:t>
+        </m:r>
+      </m:oMath>
+      <w:r>
+        <w:rPr>
+          <w:rFonts w:eastAsiaTheme="minorEastAsia"/>
+          <w:b/>
+          <w:bCs/>
+        </w:rPr>
+        <w:t xml:space="preserve"> </w:t>
+      </w:r>
+      <w:r>
+        <w:rPr>
+          <w:rFonts w:eastAsiaTheme="minorEastAsia"/>
+        </w:rPr>
+        <w:t xml:space="preserve">Pour cette partie on dessine la maille cubique face centrée au tableau en direct et on relie </w:t>
+      </w:r>
+      <m:oMath>
+        <m:r>
+          <w:rPr>
+            <w:rFonts w:ascii="Cambria Math" w:eastAsiaTheme="minorEastAsia" w:hAnsi="Cambria Math"/>
+          </w:rPr>
+          <m:t xml:space="preserve">a </m:t>
+        </m:r>
+      </m:oMath>
+      <w:r>
+        <w:rPr>
+          <w:rFonts w:eastAsiaTheme="minorEastAsia"/>
+        </w:rPr>
+        <w:t xml:space="preserve">et </w:t>
+      </w:r>
+      <m:oMath>
+        <m:r>
+          <w:rPr>
+            <w:rFonts w:ascii="Cambria Math" w:eastAsiaTheme="minorEastAsia" w:hAnsi="Cambria Math"/>
+          </w:rPr>
+          <m:t>r</m:t>
+        </m:r>
+      </m:oMath>
+      <w:r>
+        <w:rPr>
+          <w:rFonts w:eastAsiaTheme="minorEastAsia"/>
+        </w:rPr>
+        <w:t xml:space="preserve">. </w:t>
+      </w:r>
+      <m:oMath>
+        <m:r>
+          <w:rPr>
+            <w:rFonts w:ascii="Cambria Math" w:eastAsiaTheme="minorEastAsia" w:hAnsi="Cambria Math"/>
+          </w:rPr>
+          <m:t>a</m:t>
+        </m:r>
+        <m:rad>
+          <m:radPr>
+            <m:degHide m:val="1"/>
+            <m:ctrlPr>
+              <w:rPr>
+                <w:rFonts w:ascii="Cambria Math" w:eastAsiaTheme="minorEastAsia" w:hAnsi="Cambria Math"/>
+                <w:i/>
+              </w:rPr>
+            </m:ctrlPr>
+          </m:radPr>
+          <m:deg/>
+          <m:e>
+            <m:r>
+              <w:rPr>
+                <w:rFonts w:ascii="Cambria Math" w:eastAsiaTheme="minorEastAsia" w:hAnsi="Cambria Math"/>
+              </w:rPr>
+              <m:t>2</m:t>
+            </m:r>
+          </m:e>
+        </m:rad>
+        <m:r>
+          <w:rPr>
+            <w:rFonts w:ascii="Cambria Math" w:eastAsiaTheme="minorEastAsia" w:hAnsi="Cambria Math"/>
+          </w:rPr>
+          <m:t>=4r</m:t>
+        </m:r>
+      </m:oMath>
+      <w:r>
+        <w:rPr>
+          <w:rFonts w:eastAsiaTheme="minorEastAsia"/>
+        </w:rPr>
+        <w:t xml:space="preserve">. On trouve </w:t>
+      </w:r>
+      <m:oMath>
+        <m:r>
+          <w:rPr>
+            <w:rFonts w:ascii="Cambria Math" w:eastAsiaTheme="minorEastAsia" w:hAnsi="Cambria Math"/>
+          </w:rPr>
+          <m:t>C=</m:t>
+        </m:r>
+        <m:f>
+          <m:fPr>
+            <m:ctrlPr>
+              <w:rPr>
+                <w:rFonts w:ascii="Cambria Math" w:eastAsiaTheme="minorEastAsia" w:hAnsi="Cambria Math"/>
+                <w:i/>
+              </w:rPr>
+            </m:ctrlPr>
+          </m:fPr>
+          <m:num>
+            <m:r>
+              <w:rPr>
+                <w:rFonts w:ascii="Cambria Math" w:eastAsiaTheme="minorEastAsia" w:hAnsi="Cambria Math"/>
+              </w:rPr>
+              <m:t>π</m:t>
+            </m:r>
+          </m:num>
+          <m:den>
+            <m:r>
+              <w:rPr>
+                <w:rFonts w:ascii="Cambria Math" w:eastAsiaTheme="minorEastAsia" w:hAnsi="Cambria Math"/>
+              </w:rPr>
+              <m:t>3</m:t>
+            </m:r>
+            <m:rad>
+              <m:radPr>
+                <m:degHide m:val="1"/>
+                <m:ctrlPr>
+                  <w:rPr>
+                    <w:rFonts w:ascii="Cambria Math" w:eastAsiaTheme="minorEastAsia" w:hAnsi="Cambria Math"/>
+                    <w:i/>
+                  </w:rPr>
+                </m:ctrlPr>
+              </m:radPr>
+              <m:deg/>
+              <m:e>
+                <m:r>
+                  <w:rPr>
+                    <w:rFonts w:ascii="Cambria Math" w:eastAsiaTheme="minorEastAsia" w:hAnsi="Cambria Math"/>
+                  </w:rPr>
+                  <m:t>2</m:t>
+                </m:r>
+              </m:e>
+            </m:rad>
+          </m:den>
+        </m:f>
+        <m:r>
+          <w:rPr>
+            <w:rFonts w:ascii="Cambria Math" w:eastAsiaTheme="minorEastAsia" w:hAnsi="Cambria Math"/>
+          </w:rPr>
+          <m:t>≈74%</m:t>
+        </m:r>
+      </m:oMath>
+      <w:r>
+        <w:rPr>
+          <w:rFonts w:eastAsiaTheme="minorEastAsia"/>
+        </w:rPr>
+        <w:t>.</w:t>
+      </w:r>
+    </w:p>
+    <w:p>
+      <w:pPr>
+        <w:pStyle w:val="NoSpacing"/>
+        <w:numPr>
+          <w:ilvl w:val="0"/>
+          <w:numId w:val="0"/>
+        </w:numPr>
+        <w:ind w:left="708"/>
+        <w:rPr>
+          <w:b/>
+          <w:bCs/>
+        </w:rPr>
+      </w:pPr>
+    </w:p>
+    <w:p>
+      <w:pPr>
+        <w:pStyle w:val="Heading2"/>
+        <w:rPr>
+          <w:rFonts w:eastAsiaTheme="minorHAnsi"/>
+        </w:rPr>
+      </w:pPr>
+      <w:bookmarkStart w:id="0" w:name="_GoBack"/>
       <w:bookmarkEnd w:id="0"/>
-      <w:r>
-        <w:rPr>
-          <w:rFonts w:ascii="LMRoman10-Regular" w:hAnsi="LMRoman10-Regular" w:cs="LMRoman10-Regular"/>
-        </w:rPr>
-        <w:t xml:space="preserve"> d’empilement de sphère dure.</w:t>
-      </w:r>
-    </w:p>
-    <w:p>
-      <w:pPr>
-        <w:pStyle w:val="Heading2"/>
-      </w:pPr>
-      <w:r>
-        <w:t>Obtention des modèles compacts : Empilement de sphères dures</w:t>
-      </w:r>
-    </w:p>
-    <w:p/>
+    </w:p>
     <w:sectPr>
       <w:pgSz w:w="11906" w:h="16838"/>
       <w:pgMar w:top="1417" w:right="1417" w:bottom="1417" w:left="1417" w:header="708" w:footer="708" w:gutter="0"/>
@@ -897,6 +1374,65 @@
       <w:pPr>
         <w:pStyle w:val="NoSpacing"/>
       </w:pPr>
+    </w:p>
+  </w:footnote>
+  <w:footnote w:id="2">
+    <w:p>
+      <w:pPr>
+        <w:pStyle w:val="FootnoteText"/>
+      </w:pPr>
+      <w:r>
+        <w:rPr>
+          <w:rStyle w:val="FootnoteReference"/>
+        </w:rPr>
+        <w:footnoteRef/>
+      </w:r>
+      <w:r>
+        <w:t xml:space="preserve"> Il ne s’agit pas de la maille primaire. La maille primaire est observable dans la maille conventionnelle. Il s’agit d’un rhomboèdre (« sorte de cube de travers »)</w:t>
+      </w:r>
+      <w:r>
+        <w:t xml:space="preserve"> constitué de 2 sommets opposés et de leurs plus proches voisins. </w:t>
+      </w:r>
+      <w:r>
+        <w:rPr>
+          <w:noProof/>
+        </w:rPr>
+        <w:drawing>
+          <wp:inline distT="0" distB="0" distL="0" distR="0" wp14:anchorId="72577654" wp14:editId="1CFEC400">
+            <wp:extent cx="725183" cy="679450"/>
+            <wp:effectExtent l="0" t="0" r="0" b="6350"/>
+            <wp:docPr id="4" name="Picture 4"/>
+            <wp:cNvGraphicFramePr>
+              <a:graphicFrameLocks xmlns:a="http://schemas.openxmlformats.org/drawingml/2006/main" noChangeAspect="1"/>
+            </wp:cNvGraphicFramePr>
+            <a:graphic xmlns:a="http://schemas.openxmlformats.org/drawingml/2006/main">
+              <a:graphicData uri="http://schemas.openxmlformats.org/drawingml/2006/picture">
+                <pic:pic xmlns:pic="http://schemas.openxmlformats.org/drawingml/2006/picture">
+                  <pic:nvPicPr>
+                    <pic:cNvPr id="1" name=""/>
+                    <pic:cNvPicPr/>
+                  </pic:nvPicPr>
+                  <pic:blipFill>
+                    <a:blip r:embed="rId3"/>
+                    <a:stretch>
+                      <a:fillRect/>
+                    </a:stretch>
+                  </pic:blipFill>
+                  <pic:spPr>
+                    <a:xfrm>
+                      <a:off x="0" y="0"/>
+                      <a:ext cx="752124" cy="704692"/>
+                    </a:xfrm>
+                    <a:prstGeom prst="rect">
+                      <a:avLst/>
+                    </a:prstGeom>
+                  </pic:spPr>
+                </pic:pic>
+              </a:graphicData>
+            </a:graphic>
+          </wp:inline>
+        </w:drawing>
+      </w:r>
     </w:p>
   </w:footnote>
 </w:footnotes>
@@ -3596,7 +4132,7 @@
 </file>
 
 <file path=customXml/itemProps1.xml><?xml version="1.0" encoding="utf-8"?>
-<ds:datastoreItem xmlns:ds="http://schemas.openxmlformats.org/officeDocument/2006/customXml" ds:itemID="{7E7AADCA-EAB5-473F-8393-1B16BE979476}">
+<ds:datastoreItem xmlns:ds="http://schemas.openxmlformats.org/officeDocument/2006/customXml" ds:itemID="{01DFCB3D-662B-4787-BA29-D3DB0254D08E}">
   <ds:schemaRefs>
     <ds:schemaRef ds:uri="http://schemas.openxmlformats.org/officeDocument/2006/bibliography"/>
   </ds:schemaRefs>

</xml_diff>